<commit_message>
Service layer and exception logic implemented
</commit_message>
<xml_diff>
--- a/Microservices.docx
+++ b/Microservices.docx
@@ -150,6 +150,80 @@
           <w:lang w:val="en-US"/>
         </w:rPr>
         <w:t>.</w:t>
+      </w:r>
+    </w:p>
+    <w:p>
+      <w:pPr>
+        <w:rPr>
+          <w:lang w:val="en-US"/>
+        </w:rPr>
+      </w:pPr>
+    </w:p>
+    <w:p>
+      <w:pPr>
+        <w:rPr>
+          <w:b/>
+          <w:bCs/>
+          <w:lang w:val="en-US"/>
+        </w:rPr>
+      </w:pPr>
+      <w:r>
+        <w:rPr>
+          <w:b/>
+          <w:bCs/>
+          <w:lang w:val="en-US"/>
+        </w:rPr>
+        <w:t>How will you create custom exception?</w:t>
+      </w:r>
+    </w:p>
+    <w:p>
+      <w:pPr>
+        <w:rPr>
+          <w:lang w:val="en-US"/>
+        </w:rPr>
+      </w:pPr>
+      <w:r>
+        <w:rPr>
+          <w:lang w:val="en-US"/>
+        </w:rPr>
+        <w:t>In order to create our own exceptio we should extens RunTimeException.</w:t>
+      </w:r>
+    </w:p>
+    <w:p>
+      <w:pPr>
+        <w:rPr>
+          <w:lang w:val="en-US"/>
+        </w:rPr>
+      </w:pPr>
+    </w:p>
+    <w:p>
+      <w:pPr>
+        <w:rPr>
+          <w:b/>
+          <w:bCs/>
+          <w:lang w:val="en-US"/>
+        </w:rPr>
+      </w:pPr>
+      <w:r>
+        <w:rPr>
+          <w:b/>
+          <w:bCs/>
+          <w:lang w:val="en-US"/>
+        </w:rPr>
+        <w:t>Role of @ControllerAdvice</w:t>
+      </w:r>
+    </w:p>
+    <w:p>
+      <w:pPr>
+        <w:rPr>
+          <w:lang w:val="en-US"/>
+        </w:rPr>
+      </w:pPr>
+      <w:r>
+        <w:rPr>
+          <w:lang w:val="en-US"/>
+        </w:rPr>
+        <w:t>By mentioning this annotation we are telling to spring that if any exception happpnes inside any controller please invoke this method inside this class.</w:t>
       </w:r>
     </w:p>
     <w:p>

</xml_diff>